<commit_message>
feat: ajustando README.md e add imagens de auxilio
</commit_message>
<xml_diff>
--- a/etapa-03/roteiro.docx
+++ b/etapa-03/roteiro.docx
@@ -45,7 +45,6 @@
         </w:rPr>
         <w:t xml:space="preserve">A arquitetura foi pensada para que os dados fossem administrados por uma API de um terceiro. Pois trata-se de um sistema onde exige-se integrações com aparelhos de </w:t>
       </w:r>
-      <w:proofErr w:type="spellStart"/>
       <w:r>
         <w:rPr>
           <w:rFonts w:ascii="Ubuntu Light" w:eastAsia="Times New Roman" w:hAnsi="Ubuntu Light" w:cs="Ubuntu Light"/>
@@ -54,9 +53,8 @@
           <w:szCs w:val="24"/>
           <w:lang w:val="pt-BR"/>
         </w:rPr>
-        <w:t>geo-localização</w:t>
+        <w:t>geolocalização</w:t>
       </w:r>
-      <w:proofErr w:type="spellEnd"/>
       <w:r>
         <w:rPr>
           <w:rFonts w:ascii="Ubuntu Light" w:eastAsia="Times New Roman" w:hAnsi="Ubuntu Light" w:cs="Ubuntu Light"/>
@@ -65,29 +63,7 @@
           <w:szCs w:val="24"/>
           <w:lang w:val="pt-BR"/>
         </w:rPr>
-        <w:t xml:space="preserve">, </w:t>
-      </w:r>
-      <w:proofErr w:type="gramStart"/>
-      <w:r>
-        <w:rPr>
-          <w:rFonts w:ascii="Ubuntu Light" w:eastAsia="Times New Roman" w:hAnsi="Ubuntu Light" w:cs="Ubuntu Light"/>
-          <w:color w:val="000000"/>
-          <w:sz w:val="24"/>
-          <w:szCs w:val="24"/>
-          <w:lang w:val="pt-BR"/>
-        </w:rPr>
-        <w:t>aonde</w:t>
-      </w:r>
-      <w:proofErr w:type="gramEnd"/>
-      <w:r>
-        <w:rPr>
-          <w:rFonts w:ascii="Ubuntu Light" w:eastAsia="Times New Roman" w:hAnsi="Ubuntu Light" w:cs="Ubuntu Light"/>
-          <w:color w:val="000000"/>
-          <w:sz w:val="24"/>
-          <w:szCs w:val="24"/>
-          <w:lang w:val="pt-BR"/>
-        </w:rPr>
-        <w:t xml:space="preserve"> estou utilizando um player de mercado, para este fim.</w:t>
+        <w:t>, aonde estou utilizando um player de mercado, para este fim.</w:t>
       </w:r>
     </w:p>
     <w:p>
@@ -263,8 +239,6 @@
       <w:pPr>
         <w:rPr>
           <w:rFonts w:ascii="Ubuntu Light" w:hAnsi="Ubuntu Light" w:cs="Ubuntu Light"/>
-          <w:b/>
-          <w:bCs/>
           <w:color w:val="000000"/>
           <w:sz w:val="24"/>
           <w:szCs w:val="24"/>
@@ -274,8 +248,6 @@
       <w:r>
         <w:rPr>
           <w:rFonts w:ascii="Ubuntu Light" w:eastAsia="Times New Roman" w:hAnsi="Ubuntu Light" w:cs="Ubuntu Light"/>
-          <w:b/>
-          <w:bCs/>
           <w:color w:val="000000"/>
           <w:sz w:val="24"/>
           <w:szCs w:val="24"/>
@@ -287,8 +259,6 @@
       <w:r>
         <w:rPr>
           <w:rFonts w:ascii="Ubuntu Light" w:eastAsia="Times New Roman" w:hAnsi="Ubuntu Light" w:cs="Ubuntu Light"/>
-          <w:b/>
-          <w:bCs/>
           <w:color w:val="000000"/>
           <w:sz w:val="24"/>
           <w:szCs w:val="24"/>
@@ -329,7 +299,6 @@
           <w:lang w:val="pt-BR"/>
         </w:rPr>
       </w:pPr>
-      <w:proofErr w:type="spellStart"/>
       <w:r>
         <w:rPr>
           <w:rFonts w:ascii="Ubuntu Light" w:hAnsi="Ubuntu Light" w:cs="Ubuntu Light"/>
@@ -338,9 +307,18 @@
           <w:szCs w:val="24"/>
           <w:lang w:val="pt-BR"/>
         </w:rPr>
-        <w:t>Persistencia</w:t>
+        <w:t>P</w:t>
       </w:r>
-      <w:proofErr w:type="spellEnd"/>
+      <w:r>
+        <w:rPr>
+          <w:rFonts w:ascii="Ubuntu Light" w:hAnsi="Ubuntu Light" w:cs="Ubuntu Light"/>
+          <w:color w:val="000000"/>
+          <w:sz w:val="24"/>
+          <w:szCs w:val="24"/>
+          <w:lang w:val="pt-BR"/>
+        </w:rPr>
+        <w:t>ersistência</w:t>
+      </w:r>
       <w:r>
         <w:rPr>
           <w:rFonts w:ascii="Ubuntu Light" w:hAnsi="Ubuntu Light" w:cs="Ubuntu Light"/>
@@ -546,9 +524,8 @@
           <w:szCs w:val="24"/>
           <w:lang w:val="pt-BR"/>
         </w:rPr>
-        <w:t xml:space="preserve"> Net core 6 mostrou-se bem performática, e </w:t>
+        <w:t xml:space="preserve"> Net core 6 mostrou-se bem performática, e f</w:t>
       </w:r>
-      <w:proofErr w:type="spellStart"/>
       <w:r>
         <w:rPr>
           <w:rFonts w:ascii="Ubuntu Light" w:eastAsia="Arial" w:hAnsi="Ubuntu Light" w:cs="Ubuntu Light"/>
@@ -557,9 +534,8 @@
           <w:szCs w:val="24"/>
           <w:lang w:val="pt-BR"/>
         </w:rPr>
-        <w:t>fexível</w:t>
+        <w:t>l</w:t>
       </w:r>
-      <w:proofErr w:type="spellEnd"/>
       <w:r>
         <w:rPr>
           <w:rFonts w:ascii="Ubuntu Light" w:eastAsia="Arial" w:hAnsi="Ubuntu Light" w:cs="Ubuntu Light"/>
@@ -568,7 +544,7 @@
           <w:szCs w:val="24"/>
           <w:lang w:val="pt-BR"/>
         </w:rPr>
-        <w:t xml:space="preserve"> com eventuais atualizações e acoplamento de outras tecnologias.</w:t>
+        <w:t>exível com eventuais atualizações e acoplamento de outras tecnologias.</w:t>
       </w:r>
     </w:p>
     <w:p>
@@ -712,7 +688,6 @@
           <w:lang w:val="pt-BR"/>
         </w:rPr>
       </w:pPr>
-      <w:proofErr w:type="spellStart"/>
       <w:r>
         <w:rPr>
           <w:rFonts w:ascii="Ubuntu Light" w:eastAsia="Times New Roman" w:hAnsi="Ubuntu Light" w:cs="Ubuntu Light"/>
@@ -723,9 +698,20 @@
           <w:szCs w:val="24"/>
           <w:lang w:val="pt-BR"/>
         </w:rPr>
-        <w:t>Persistencia</w:t>
+        <w:t>P</w:t>
       </w:r>
-      <w:proofErr w:type="spellEnd"/>
+      <w:r>
+        <w:rPr>
+          <w:rFonts w:ascii="Ubuntu Light" w:eastAsia="Times New Roman" w:hAnsi="Ubuntu Light" w:cs="Ubuntu Light"/>
+          <w:b/>
+          <w:bCs/>
+          <w:color w:val="000000"/>
+          <w:sz w:val="24"/>
+          <w:szCs w:val="24"/>
+          <w:lang w:val="pt-BR"/>
+        </w:rPr>
+        <w:t>ersistência</w:t>
+      </w:r>
       <w:r>
         <w:rPr>
           <w:rFonts w:ascii="Ubuntu Light" w:eastAsia="Times New Roman" w:hAnsi="Ubuntu Light" w:cs="Ubuntu Light"/>
@@ -1025,17 +1011,6 @@
         </w:rPr>
         <w:t xml:space="preserve"> (</w:t>
       </w:r>
-    </w:p>
-    <w:p>
-      <w:pPr>
-        <w:rPr>
-          <w:rFonts w:ascii="Ubuntu Light" w:hAnsi="Ubuntu Light" w:cs="Ubuntu Light"/>
-          <w:color w:val="000000" w:themeColor="text1"/>
-          <w:sz w:val="24"/>
-          <w:szCs w:val="24"/>
-          <w:lang w:val="pt-BR"/>
-        </w:rPr>
-      </w:pPr>
       <w:r>
         <w:rPr>
           <w:rFonts w:ascii="Ubuntu Light" w:eastAsia="Liberation Sans" w:hAnsi="Ubuntu Light" w:cs="Ubuntu Light"/>
@@ -1521,7 +1496,7 @@
     <w:lsdException w:name="Table Web 2" w:semiHidden="1" w:unhideWhenUsed="1"/>
     <w:lsdException w:name="Table Web 3" w:semiHidden="1" w:unhideWhenUsed="1"/>
     <w:lsdException w:name="Balloon Text" w:semiHidden="1" w:unhideWhenUsed="1"/>
-    <w:lsdException w:name="Table Grid" w:semiHidden="1" w:uiPriority="59" w:unhideWhenUsed="1"/>
+    <w:lsdException w:name="Table Grid" w:uiPriority="59"/>
     <w:lsdException w:name="Table Theme" w:semiHidden="1" w:unhideWhenUsed="1"/>
     <w:lsdException w:name="Placeholder Text" w:semiHidden="1"/>
     <w:lsdException w:name="No Spacing" w:uiPriority="1" w:qFormat="1"/>

</xml_diff>